<commit_message>
added clarifying text in a bunch of places; tried to clean up my functions notebook
</commit_message>
<xml_diff>
--- a/homeworks/week03/python_homework3.docx
+++ b/homeworks/week03/python_homework3.docx
@@ -82,6 +82,136 @@
     </w:p>
     <w:p>
       <w:pPr>
+        <w:rPr>
+          <w:rFonts w:ascii="Verdana" w:hAnsi="Verdana"/>
+        </w:rPr>
+      </w:pPr>
+      <w:r>
+        <w:rPr>
+          <w:rFonts w:ascii="Verdana" w:hAnsi="Verdana"/>
+        </w:rPr>
+        <w:t>You</w:t>
+      </w:r>
+      <w:r>
+        <w:rPr>
+          <w:rFonts w:ascii="Verdana" w:hAnsi="Verdana"/>
+        </w:rPr>
+        <w:t xml:space="preserve"> need to write these programs </w:t>
+      </w:r>
+      <w:r>
+        <w:rPr>
+          <w:rFonts w:ascii="Verdana" w:hAnsi="Verdana"/>
+          <w:i/>
+        </w:rPr>
+        <w:t>without searching online</w:t>
+      </w:r>
+      <w:r>
+        <w:rPr>
+          <w:rFonts w:ascii="Verdana" w:hAnsi="Verdana"/>
+        </w:rPr>
+        <w:t xml:space="preserve">. You can use the textbook, the </w:t>
+      </w:r>
+      <w:proofErr w:type="spellStart"/>
+      <w:r>
+        <w:rPr>
+          <w:rFonts w:ascii="Verdana" w:hAnsi="Verdana"/>
+        </w:rPr>
+        <w:t>Jupyter</w:t>
+      </w:r>
+      <w:proofErr w:type="spellEnd"/>
+      <w:r>
+        <w:rPr>
+          <w:rFonts w:ascii="Verdana" w:hAnsi="Verdana"/>
+        </w:rPr>
+        <w:t xml:space="preserve"> notebooks, conversations with your colleagues and me, and the approved resources; that’s all.</w:t>
+      </w:r>
+      <w:r>
+        <w:rPr>
+          <w:rFonts w:ascii="Verdana" w:hAnsi="Verdana"/>
+        </w:rPr>
+        <w:t xml:space="preserve"> If you get code from anywhere besides your own brain (</w:t>
+      </w:r>
+      <w:r>
+        <w:rPr>
+          <w:rFonts w:ascii="Verdana" w:hAnsi="Verdana"/>
+          <w:i/>
+        </w:rPr>
+        <w:t>especially</w:t>
+      </w:r>
+      <w:r>
+        <w:rPr>
+          <w:rFonts w:ascii="Verdana" w:hAnsi="Verdana"/>
+        </w:rPr>
+        <w:t xml:space="preserve"> if it co</w:t>
+      </w:r>
+      <w:bookmarkStart w:id="0" w:name="_GoBack"/>
+      <w:bookmarkEnd w:id="0"/>
+      <w:r>
+        <w:rPr>
+          <w:rFonts w:ascii="Verdana" w:hAnsi="Verdana"/>
+        </w:rPr>
+        <w:t>mes from any approved outside resource or from reading ahead in the book), you need to cite the source in a comment.</w:t>
+      </w:r>
+    </w:p>
+    <w:p>
+      <w:pPr>
+        <w:rPr>
+          <w:rFonts w:ascii="Verdana" w:hAnsi="Verdana"/>
+        </w:rPr>
+      </w:pPr>
+    </w:p>
+    <w:p>
+      <w:pPr>
+        <w:rPr>
+          <w:rFonts w:ascii="Verdana" w:eastAsia="Times New Roman" w:hAnsi="Verdana" w:cs="Arial"/>
+          <w:color w:val="000000"/>
+        </w:rPr>
+      </w:pPr>
+      <w:r>
+        <w:rPr>
+          <w:rFonts w:ascii="Verdana" w:hAnsi="Verdana"/>
+        </w:rPr>
+        <w:t xml:space="preserve">Also, as always, </w:t>
+      </w:r>
+      <w:r>
+        <w:rPr>
+          <w:rFonts w:ascii="Verdana" w:hAnsi="Verdana"/>
+          <w:b/>
+        </w:rPr>
+        <w:t>be sure to follow the style guide</w:t>
+      </w:r>
+      <w:r>
+        <w:rPr>
+          <w:rFonts w:ascii="Verdana" w:hAnsi="Verdana"/>
+        </w:rPr>
+        <w:t>, including turning in a plan with your code.</w:t>
+      </w:r>
+      <w:r>
+        <w:rPr>
+          <w:rFonts w:ascii="Verdana" w:hAnsi="Verdana"/>
+        </w:rPr>
+        <w:t xml:space="preserve"> Seriously, </w:t>
+      </w:r>
+      <w:r>
+        <w:rPr>
+          <w:rFonts w:ascii="Verdana" w:hAnsi="Verdana"/>
+          <w:b/>
+        </w:rPr>
+        <w:t>d</w:t>
+      </w:r>
+      <w:r>
+        <w:rPr>
+          <w:rFonts w:ascii="Verdana" w:eastAsia="Times New Roman" w:hAnsi="Verdana" w:cs="Arial"/>
+          <w:b/>
+          <w:bCs/>
+          <w:color w:val="000000"/>
+          <w:bdr w:val="none" w:sz="0" w:space="0" w:color="auto" w:frame="1"/>
+        </w:rPr>
+        <w:t>on’t forget to plan before you code!</w:t>
+      </w:r>
+    </w:p>
+    <w:p>
+      <w:pPr>
         <w:pStyle w:val="ListParagraph"/>
         <w:ind w:left="1080"/>
         <w:rPr>
@@ -454,8 +584,6 @@
         </w:rPr>
         <w:t>6</w:t>
       </w:r>
-      <w:bookmarkStart w:id="0" w:name="_GoBack"/>
-      <w:bookmarkEnd w:id="0"/>
     </w:p>
     <w:p>
       <w:pPr>
@@ -568,6 +696,7 @@
         <w:rPr>
           <w:rFonts w:ascii="Consolas" w:hAnsi="Consolas"/>
         </w:rPr>
+        <w:lastRenderedPageBreak/>
         <w:t>Hello! Please enter three whole numbers, and this program will tell you their sum, their average, their product, which is the smallest, and which is the largest.</w:t>
       </w:r>
     </w:p>
@@ -695,7 +824,6 @@
         <w:rPr>
           <w:rFonts w:ascii="Consolas" w:hAnsi="Consolas"/>
         </w:rPr>
-        <w:lastRenderedPageBreak/>
         <w:t>Product: 9072</w:t>
       </w:r>
     </w:p>

</xml_diff>